<commit_message>
updloading/update 3rd draft of paper
</commit_message>
<xml_diff>
--- a/d3t01.docx
+++ b/d3t01.docx
@@ -21,46 +21,94 @@
         </w:rPr>
         <w:t xml:space="preserve">Joshua Acosta, </w:t>
       </w:r>
+      <w:proofErr w:type="spellStart"/>
       <w:r>
         <w:rPr>
           <w:color w:val="000000"/>
           <w:sz w:val="22"/>
           <w:szCs w:val="22"/>
         </w:rPr>
-        <w:t>Ashwin Iyer, Richard Manago</w:t>
-      </w:r>
+        <w:t>Ashwin</w:t>
+      </w:r>
+      <w:proofErr w:type="spellEnd"/>
       <w:r>
         <w:rPr>
           <w:color w:val="000000"/>
           <w:sz w:val="22"/>
           <w:szCs w:val="22"/>
         </w:rPr>
-        <w:t xml:space="preserve">, </w:t>
-      </w:r>
+        <w:t xml:space="preserve"> </w:t>
+      </w:r>
+      <w:proofErr w:type="spellStart"/>
       <w:r>
         <w:rPr>
           <w:color w:val="000000"/>
           <w:sz w:val="22"/>
           <w:szCs w:val="22"/>
         </w:rPr>
-        <w:t>Ernest Vincent</w:t>
-      </w:r>
+        <w:t>Iyer</w:t>
+      </w:r>
+      <w:proofErr w:type="spellEnd"/>
       <w:r>
         <w:rPr>
           <w:color w:val="000000"/>
           <w:sz w:val="22"/>
           <w:szCs w:val="22"/>
         </w:rPr>
-        <w:t xml:space="preserve">, </w:t>
-      </w:r>
+        <w:t xml:space="preserve">, Richard </w:t>
+      </w:r>
+      <w:proofErr w:type="spellStart"/>
       <w:r>
         <w:rPr>
           <w:color w:val="000000"/>
           <w:sz w:val="22"/>
           <w:szCs w:val="22"/>
         </w:rPr>
-        <w:t>Brian O’Leary, Jonas Malmsten</w:t>
-      </w:r>
+        <w:t>Manago</w:t>
+      </w:r>
+      <w:proofErr w:type="spellEnd"/>
+      <w:r>
+        <w:rPr>
+          <w:color w:val="000000"/>
+          <w:sz w:val="22"/>
+          <w:szCs w:val="22"/>
+        </w:rPr>
+        <w:t xml:space="preserve">, </w:t>
+      </w:r>
+      <w:r>
+        <w:rPr>
+          <w:color w:val="000000"/>
+          <w:sz w:val="22"/>
+          <w:szCs w:val="22"/>
+        </w:rPr>
+        <w:t>Ernest Vincent</w:t>
+      </w:r>
+      <w:r>
+        <w:rPr>
+          <w:color w:val="000000"/>
+          <w:sz w:val="22"/>
+          <w:szCs w:val="22"/>
+        </w:rPr>
+        <w:t xml:space="preserve">, </w:t>
+      </w:r>
+      <w:r>
+        <w:rPr>
+          <w:color w:val="000000"/>
+          <w:sz w:val="22"/>
+          <w:szCs w:val="22"/>
+        </w:rPr>
+        <w:t xml:space="preserve">Brian O’Leary, Jonas </w:t>
+      </w:r>
+      <w:proofErr w:type="spellStart"/>
+      <w:r>
+        <w:rPr>
+          <w:color w:val="000000"/>
+          <w:sz w:val="22"/>
+          <w:szCs w:val="22"/>
+        </w:rPr>
+        <w:t>Malmsten</w:t>
+      </w:r>
+      <w:proofErr w:type="spellEnd"/>
     </w:p>
     <w:p>
       <w:pPr>
@@ -287,23 +335,25 @@
           <w:sz w:val="18"/>
           <w:szCs w:val="18"/>
         </w:rPr>
-        <w:t xml:space="preserve">This paper presents and discusses the application of computer vision methods to detect embryonic mitosis. The goal of this project is to reproduce Cicconet’s results, build the cell tracking application using Tkinter, a platform independent graphical user interface package, and extend the automated tracking to the 8-cell stage. Time-lapsed images along with Gaussian filters and edge detection are used to track the </w:t>
-      </w:r>
+        <w:t xml:space="preserve">This paper presents and discusses the application of computer vision methods to detect embryonic mitosis. The goal of this project is to reproduce </w:t>
+      </w:r>
+      <w:proofErr w:type="spellStart"/>
       <w:r>
         <w:rPr>
           <w:b/>
           <w:sz w:val="18"/>
           <w:szCs w:val="18"/>
         </w:rPr>
-        <w:t>cells</w:t>
-      </w:r>
+        <w:t>Cicconet’s</w:t>
+      </w:r>
+      <w:proofErr w:type="spellEnd"/>
       <w:r>
         <w:rPr>
           <w:b/>
           <w:sz w:val="18"/>
           <w:szCs w:val="18"/>
         </w:rPr>
-        <w:t xml:space="preserve"> as they multiply. The overlapping of embryos in </w:t>
+        <w:t xml:space="preserve"> results, build the cell tracking application using Tkinter, a platform independent graphical user interface package, and extend the automated tracking to the 8-cell stage. Time-lapsed images along with Gaussian filters and edge detection are used to track the </w:t>
       </w:r>
       <w:r>
         <w:rPr>
@@ -311,7 +361,7 @@
           <w:sz w:val="18"/>
           <w:szCs w:val="18"/>
         </w:rPr>
-        <w:t>a</w:t>
+        <w:t>cells</w:t>
       </w:r>
       <w:r>
         <w:rPr>
@@ -319,67 +369,69 @@
           <w:sz w:val="18"/>
           <w:szCs w:val="18"/>
         </w:rPr>
-        <w:t xml:space="preserve"> two-dimensional image present a challenge when tracking in the later stages since the program isn’t able to detect the entire shape of an embryo. The results of our project will be summarized here in the next draft of this paper along with a detailed description of how the CellTracker application runs and how to use it.</w:t>
-      </w:r>
-    </w:p>
-    <w:p>
-      <w:pPr>
+        <w:t xml:space="preserve"> as they multiply. The overlapping of embryos in </w:t>
+      </w:r>
+      <w:r>
         <w:rPr>
           <w:b/>
           <w:sz w:val="18"/>
           <w:szCs w:val="18"/>
         </w:rPr>
-      </w:pPr>
-    </w:p>
-    <w:p>
-      <w:pPr>
-        <w:jc w:val="both"/>
+        <w:t>a</w:t>
+      </w:r>
+      <w:r>
         <w:rPr>
           <w:b/>
           <w:sz w:val="18"/>
           <w:szCs w:val="18"/>
         </w:rPr>
-      </w:pPr>
-      <w:bookmarkStart w:id="0" w:name="PointTmp"/>
+        <w:t xml:space="preserve"> two-dimensional image present a challenge when tracking in the later stages since the program isn’t able to detect the entire shape of an embryo. The results of our project will be summarized here in the next draft of this paper along with a detailed description of how the </w:t>
+      </w:r>
+      <w:proofErr w:type="spellStart"/>
       <w:r>
         <w:rPr>
           <w:b/>
           <w:sz w:val="18"/>
           <w:szCs w:val="18"/>
         </w:rPr>
-        <w:t xml:space="preserve">Keywords:  </w:t>
-      </w:r>
+        <w:t>CellTracker</w:t>
+      </w:r>
+      <w:proofErr w:type="spellEnd"/>
       <w:r>
         <w:rPr>
           <w:b/>
           <w:sz w:val="18"/>
           <w:szCs w:val="18"/>
         </w:rPr>
-        <w:t>Computer v</w:t>
-      </w:r>
-      <w:r>
+        <w:t xml:space="preserve"> application runs and how to use it.</w:t>
+      </w:r>
+    </w:p>
+    <w:p>
+      <w:pPr>
         <w:rPr>
           <w:b/>
           <w:sz w:val="18"/>
           <w:szCs w:val="18"/>
         </w:rPr>
-        <w:t xml:space="preserve">ision, </w:t>
-      </w:r>
-      <w:r>
+      </w:pPr>
+    </w:p>
+    <w:p>
+      <w:pPr>
+        <w:jc w:val="both"/>
         <w:rPr>
           <w:b/>
           <w:sz w:val="18"/>
           <w:szCs w:val="18"/>
         </w:rPr>
-        <w:t>e</w:t>
-      </w:r>
+      </w:pPr>
+      <w:bookmarkStart w:id="0" w:name="PointTmp"/>
       <w:r>
         <w:rPr>
           <w:b/>
           <w:sz w:val="18"/>
           <w:szCs w:val="18"/>
         </w:rPr>
-        <w:t>mbryo</w:t>
+        <w:t xml:space="preserve">Keywords:  </w:t>
       </w:r>
       <w:r>
         <w:rPr>
@@ -387,7 +439,7 @@
           <w:sz w:val="18"/>
           <w:szCs w:val="18"/>
         </w:rPr>
-        <w:t xml:space="preserve"> division</w:t>
+        <w:t>Computer v</w:t>
       </w:r>
       <w:r>
         <w:rPr>
@@ -395,7 +447,7 @@
           <w:sz w:val="18"/>
           <w:szCs w:val="18"/>
         </w:rPr>
-        <w:t xml:space="preserve"> </w:t>
+        <w:t xml:space="preserve">ision, </w:t>
       </w:r>
       <w:r>
         <w:rPr>
@@ -403,7 +455,7 @@
           <w:sz w:val="18"/>
           <w:szCs w:val="18"/>
         </w:rPr>
-        <w:t>detection</w:t>
+        <w:t>e</w:t>
       </w:r>
       <w:r>
         <w:rPr>
@@ -411,7 +463,7 @@
           <w:sz w:val="18"/>
           <w:szCs w:val="18"/>
         </w:rPr>
-        <w:t>,</w:t>
+        <w:t>mbryo</w:t>
       </w:r>
       <w:r>
         <w:rPr>
@@ -419,7 +471,7 @@
           <w:sz w:val="18"/>
           <w:szCs w:val="18"/>
         </w:rPr>
-        <w:t xml:space="preserve"> image analysis,</w:t>
+        <w:t xml:space="preserve"> division</w:t>
       </w:r>
       <w:r>
         <w:rPr>
@@ -435,7 +487,7 @@
           <w:sz w:val="18"/>
           <w:szCs w:val="18"/>
         </w:rPr>
-        <w:t>in v</w:t>
+        <w:t>detection</w:t>
       </w:r>
       <w:r>
         <w:rPr>
@@ -443,7 +495,7 @@
           <w:sz w:val="18"/>
           <w:szCs w:val="18"/>
         </w:rPr>
-        <w:t>itro fertilization</w:t>
+        <w:t>,</w:t>
       </w:r>
       <w:r>
         <w:rPr>
@@ -451,7 +503,7 @@
           <w:sz w:val="18"/>
           <w:szCs w:val="18"/>
         </w:rPr>
-        <w:t xml:space="preserve">, </w:t>
+        <w:t xml:space="preserve"> image analysis,</w:t>
       </w:r>
       <w:r>
         <w:rPr>
@@ -459,7 +511,7 @@
           <w:sz w:val="18"/>
           <w:szCs w:val="18"/>
         </w:rPr>
-        <w:t>t</w:t>
+        <w:t xml:space="preserve"> </w:t>
       </w:r>
       <w:r>
         <w:rPr>
@@ -467,7 +519,7 @@
           <w:sz w:val="18"/>
           <w:szCs w:val="18"/>
         </w:rPr>
-        <w:t xml:space="preserve">ime-lapsed </w:t>
+        <w:t>in v</w:t>
       </w:r>
       <w:r>
         <w:rPr>
@@ -475,17 +527,49 @@
           <w:sz w:val="18"/>
           <w:szCs w:val="18"/>
         </w:rPr>
-        <w:t>movie</w:t>
-      </w:r>
-    </w:p>
-    <w:p>
-      <w:pPr>
-        <w:jc w:val="both"/>
+        <w:t>itro fertilization</w:t>
+      </w:r>
+      <w:r>
         <w:rPr>
           <w:b/>
           <w:sz w:val="18"/>
           <w:szCs w:val="18"/>
         </w:rPr>
+        <w:t xml:space="preserve">, </w:t>
+      </w:r>
+      <w:r>
+        <w:rPr>
+          <w:b/>
+          <w:sz w:val="18"/>
+          <w:szCs w:val="18"/>
+        </w:rPr>
+        <w:t>t</w:t>
+      </w:r>
+      <w:r>
+        <w:rPr>
+          <w:b/>
+          <w:sz w:val="18"/>
+          <w:szCs w:val="18"/>
+        </w:rPr>
+        <w:t xml:space="preserve">ime-lapsed </w:t>
+      </w:r>
+      <w:r>
+        <w:rPr>
+          <w:b/>
+          <w:sz w:val="18"/>
+          <w:szCs w:val="18"/>
+        </w:rPr>
+        <w:t>movie</w:t>
+      </w:r>
+    </w:p>
+    <w:p>
+      <w:pPr>
+        <w:jc w:val="both"/>
+        <w:rPr>
+          <w:b/>
+          <w:sz w:val="18"/>
+          <w:szCs w:val="18"/>
+        </w:rPr>
       </w:pPr>
     </w:p>
     <w:bookmarkEnd w:id="0"/>
@@ -742,8 +826,6 @@
       <w:r>
         <w:t>[6]</w:t>
       </w:r>
-      <w:bookmarkStart w:id="1" w:name="_GoBack"/>
-      <w:bookmarkEnd w:id="1"/>
       <w:r>
         <w:t>.</w:t>
       </w:r>
@@ -860,10 +942,26 @@
         <w:t>includes</w:t>
       </w:r>
       <w:r>
-        <w:t xml:space="preserve"> porting over the CellTracker application</w:t>
-      </w:r>
-      <w:r>
-        <w:t xml:space="preserve"> created by Cicconet </w:t>
+        <w:t xml:space="preserve"> porting over the </w:t>
+      </w:r>
+      <w:proofErr w:type="spellStart"/>
+      <w:r>
+        <w:t>CellTracker</w:t>
+      </w:r>
+      <w:proofErr w:type="spellEnd"/>
+      <w:r>
+        <w:t xml:space="preserve"> application</w:t>
+      </w:r>
+      <w:r>
+        <w:t xml:space="preserve"> created by </w:t>
+      </w:r>
+      <w:proofErr w:type="spellStart"/>
+      <w:r>
+        <w:t>Cicconet</w:t>
+      </w:r>
+      <w:proofErr w:type="spellEnd"/>
+      <w:r>
+        <w:t xml:space="preserve"> </w:t>
       </w:r>
       <w:r>
         <w:t>[3]</w:t>
@@ -881,10 +979,26 @@
         <w:t>in order to be able to run on any operating system,</w:t>
       </w:r>
       <w:r>
-        <w:t xml:space="preserve"> reproducing the results Cicconet achieved, </w:t>
-      </w:r>
-      <w:r>
-        <w:t>using a different set of embryo images and reporting the statistical results, and extending the automated tracking of cell up to the 8-cell stage. Currently, the Celltracker application can track up to the 4-cell stage automatically then needs manual</w:t>
+        <w:t xml:space="preserve"> reproducing the results </w:t>
+      </w:r>
+      <w:proofErr w:type="spellStart"/>
+      <w:r>
+        <w:t>Cicconet</w:t>
+      </w:r>
+      <w:proofErr w:type="spellEnd"/>
+      <w:r>
+        <w:t xml:space="preserve"> achieved, </w:t>
+      </w:r>
+      <w:r>
+        <w:t xml:space="preserve">using a different set of embryo images and reporting the statistical results, and extending the automated tracking of cell up to the 8-cell stage. Currently, the </w:t>
+      </w:r>
+      <w:proofErr w:type="spellStart"/>
+      <w:r>
+        <w:t>Celltracker</w:t>
+      </w:r>
+      <w:proofErr w:type="spellEnd"/>
+      <w:r>
+        <w:t xml:space="preserve"> application can track up to the 4-cell stage automatically then needs manual</w:t>
       </w:r>
       <w:r>
         <w:t xml:space="preserve"> intervention to track the later stages.</w:t>
@@ -977,14 +1091,22 @@
         <w:jc w:val="both"/>
       </w:pPr>
       <w:r>
-        <w:t>In the specific research done by Marcelo Cicconet et all, the research team devises a method through which a database can be created and maintained which records information and techniques specific to the monitoring of cells. This includes the techniques detection of cellular division, problems tracking cells, and the recording thereof using time lapsing video of mammalian embryos. While the paper relies heavily on the research of previous scientists on which to base the foundations of their own research, the major discoveries are advancements in this particular field based on the following contributions: (1) a method for counting embryos in a well, and cropping each individual embryo across frames, to create individual movies for cell tracking; (2) a semi-automated method for cell tracking that works up to the 8-cell stage, along with a software implementation available to the public (this software was used to build the reported database); (3) an algorithm for automatic tracking up to the 4-cell stage, based on histograms of mirror symmetry coefficients captured using wavelets; (4) a cell-tracking database containing 100 annotated examples of mammalian embryos up to the 8-cell stage; (5) statistical analysis of various timing distributions obtained from those examples</w:t>
-      </w:r>
-      <w:r>
-        <w:t xml:space="preserve"> </w:t>
-      </w:r>
-      <w:r>
-        <w:rPr>
-          <w:rFonts w:ascii="Arial" w:eastAsia="Times New Roman" w:hAnsi="Arial" w:cs="Arial"/>
+        <w:t xml:space="preserve">In the specific research done by Marcelo </w:t>
+      </w:r>
+      <w:proofErr w:type="spellStart"/>
+      <w:r>
+        <w:t>Cicconet</w:t>
+      </w:r>
+      <w:proofErr w:type="spellEnd"/>
+      <w:r>
+        <w:t xml:space="preserve"> et all, the research team devises a method through which a database can be created and maintained which records information and techniques specific to the monitoring of cells. This includes the techniques detection of cellular division, problems tracking cells, and the recording thereof using time lapsing video of mammalian embryos. While the paper relies heavily on the research of previous scientists on which to base the foundations of their own research, the major discoveries are advancements in this particular field based on the following contributions: (1) a method for counting embryos in a well, and cropping each individual embryo across frames, to create individual movies for cell tracking; (2) a semi-automated method for cell tracking that works up to the 8-cell stage, along with a software implementation available to the public (this software was used to build the reported database); (3) an algorithm for automatic tracking up to the 4-cell stage, based on histograms of mirror symmetry coefficients captured using wavelets; (4) a cell-tracking database containing 100 annotated examples of mammalian embryos up to the 8-cell stage; (5) statistical analysis of various timing distributions obtained from those </w:t>
+      </w:r>
+      <w:r>
+        <w:t xml:space="preserve">examples </w:t>
+      </w:r>
+      <w:r>
+        <w:rPr>
+          <w:rFonts w:eastAsia="Times New Roman"/>
           <w:lang w:val="es-DO" w:eastAsia="zh-CN" w:bidi="he-IL"/>
         </w:rPr>
         <w:t>[3]</w:t>
@@ -1006,13 +1128,15 @@
       </w:r>
       <w:r>
         <w:rPr>
-          <w:rFonts w:ascii="Arial" w:hAnsi="Arial" w:cs="Arial"/>
           <w:shd w:val="clear" w:color="auto" w:fill="FFFFFF"/>
         </w:rPr>
         <w:t>[12]</w:t>
       </w:r>
       <w:r>
-        <w:t>. TLM is more effective than TPM as the time points used in the latter method are often selected for convenience or arbitrary reasons rather than because of biological/scientific curiosity. In essence TLM allows the researcher to more thoroughly study the embryotic development in a more comprehensive manner.</w:t>
+        <w:t>.</w:t>
+      </w:r>
+      <w:r>
+        <w:t xml:space="preserve"> TLM is more effective than TPM as the time points used in the latter method are often selected for convenience or arbitrary reasons rather than because of biological/scientific curiosity. In essence TLM allows the researcher to more thoroughly study the embryotic development in a more comprehensive manner.</w:t>
       </w:r>
     </w:p>
     <w:p>
@@ -1021,7 +1145,23 @@
       </w:pPr>
       <w:r>
         <w:tab/>
-        <w:t xml:space="preserve">The way that this research correlates with the research done by our group is that we plan to take the methods developed by Cicconet and create way for TLM to be used across various platforms, thus making this method of research available to more scientists and researchers. Currently the program which is currently used to process the data is written using Objective-C, a MAC OS program, thus making it incompatible with Linux, Windows, or other operating systems. The aims of this research team is to take the source code provided and code a program for our client in order that they can process data using the TLM data collected by Cicconet et all using which ever OS platform is preferred in their laboratory. </w:t>
+        <w:t xml:space="preserve">The way that this research correlates with the research done by our group is that we plan to take the methods developed by </w:t>
+      </w:r>
+      <w:proofErr w:type="spellStart"/>
+      <w:r>
+        <w:t>Cicconet</w:t>
+      </w:r>
+      <w:proofErr w:type="spellEnd"/>
+      <w:r>
+        <w:t xml:space="preserve"> and create way for TLM to be used across various platforms, thus making this method of research available to more scientists and researchers. Currently the program which is currently used to process the data is written using Objective-C, a MAC OS program, thus making it incompatible with Linux, Windows, or other operating systems. The aims of this research team is to take the source code provided and code a program for our client in order that they can process data using the TLM data collected by </w:t>
+      </w:r>
+      <w:proofErr w:type="spellStart"/>
+      <w:r>
+        <w:t>Cicconet</w:t>
+      </w:r>
+      <w:proofErr w:type="spellEnd"/>
+      <w:r>
+        <w:t xml:space="preserve"> et all using which ever OS platform is preferred in their laboratory. </w:t>
       </w:r>
     </w:p>
     <w:p>
@@ -1030,7 +1170,15 @@
       </w:pPr>
       <w:r>
         <w:tab/>
-        <w:t xml:space="preserve">Another stated goal of this research team is to, if possible, improve upon the research methods provided by the Cicconet et all and Wong et all research teams. In terms of adaptation of the source code to other platforms, an obvious improvement will be to translate the original source code and write a program that can then be used regardless of OS. In the process of doing so, there should be attempts to shave the embryo counting time </w:t>
+        <w:t xml:space="preserve">Another stated goal of this research team is to, if possible, improve upon the research methods provided by the </w:t>
+      </w:r>
+      <w:proofErr w:type="spellStart"/>
+      <w:r>
+        <w:t>Cicconet</w:t>
+      </w:r>
+      <w:proofErr w:type="spellEnd"/>
+      <w:r>
+        <w:t xml:space="preserve"> et all and Wong et all research teams. In terms of adaptation of the source code to other platforms, an obvious improvement will be to translate the original source code and write a program that can then be used regardless of OS. In the process of doing so, there should be attempts to shave the embryo counting time </w:t>
       </w:r>
       <w:r>
         <w:lastRenderedPageBreak/>
@@ -1060,7 +1208,23 @@
         <w:jc w:val="both"/>
       </w:pPr>
       <w:r>
-        <w:t xml:space="preserve">The topic of this paper is related to the use of morphokinetics as a predictor of embryo implantation and the techniques used in the implementation and application of related research. Morphokinetics helps researchers and doctors understand the success rate for embryo transfers with IVF. In this study TLM played a role in helping with the quantitative aspects to help narrow down the ability of a favorable outcome. The research basically increased the survival rate of embryos with or without implantation. </w:t>
+        <w:t xml:space="preserve">The topic of this paper is related to the use of </w:t>
+      </w:r>
+      <w:proofErr w:type="spellStart"/>
+      <w:r>
+        <w:t>morphokinetics</w:t>
+      </w:r>
+      <w:proofErr w:type="spellEnd"/>
+      <w:r>
+        <w:t xml:space="preserve"> as a predictor of embryo implantation and the techniques used in the implementation and application of related research. </w:t>
+      </w:r>
+      <w:proofErr w:type="spellStart"/>
+      <w:r>
+        <w:t>Morphokinetics</w:t>
+      </w:r>
+      <w:proofErr w:type="spellEnd"/>
+      <w:r>
+        <w:t xml:space="preserve"> helps researchers and doctors understand the success rate for embryo transfers with IVF. In this study TLM played a role in helping with the quantitative aspects to help narrow down the ability of a favorable outcome. The research basically increased the survival rate of embryos with or without implantation. </w:t>
       </w:r>
     </w:p>
     <w:p>
@@ -1069,7 +1233,15 @@
       </w:pPr>
       <w:r>
         <w:tab/>
-        <w:t xml:space="preserve">What are the exact applications of morphokinetics in the real world? One of the main applications, as previously mentioned, is the calculation of the survival success rate of an embryo being used to help an infertile couple conceive a baby </w:t>
+        <w:t xml:space="preserve">What are the exact applications of </w:t>
+      </w:r>
+      <w:proofErr w:type="spellStart"/>
+      <w:r>
+        <w:t>morphokinetics</w:t>
+      </w:r>
+      <w:proofErr w:type="spellEnd"/>
+      <w:r>
+        <w:t xml:space="preserve"> in the real world? One of the main applications, as previously mentioned, is the calculation of the survival success rate of an embryo being used to help an infertile couple conceive a baby </w:t>
       </w:r>
       <w:r>
         <w:t>[2]</w:t>
@@ -1084,7 +1256,15 @@
       </w:pPr>
       <w:r>
         <w:tab/>
-        <w:t>As a result of these additional observations, the overwhelming consensus of the various research groups is that early cleavage embryos have a much higher rate of success than embryos that have a delayed division. However, the majority of these observations conducted were done so with more than one embryos and a mix of early and late embryos which may have contributed to the varying results achieved in the observations. To further determine this, a study conducted by Van Mootfoort et al</w:t>
+        <w:t xml:space="preserve">As a result of these additional observations, the overwhelming consensus of the various research groups is that early cleavage embryos have a much higher rate of success than embryos that have a delayed division. However, the majority of these observations conducted were done so with more than one embryos and a mix of early and late embryos which may have contributed to the varying results achieved in the observations. To further determine this, a study conducted by Van </w:t>
+      </w:r>
+      <w:proofErr w:type="spellStart"/>
+      <w:r>
+        <w:t>Mootfoort</w:t>
+      </w:r>
+      <w:proofErr w:type="spellEnd"/>
+      <w:r>
+        <w:t xml:space="preserve"> et al</w:t>
       </w:r>
       <w:r>
         <w:t>.</w:t>
@@ -1094,7 +1274,6 @@
       </w:r>
       <w:r>
         <w:rPr>
-          <w:rFonts w:ascii="Arial" w:hAnsi="Arial" w:cs="Arial"/>
           <w:shd w:val="clear" w:color="auto" w:fill="FFFFFF"/>
         </w:rPr>
         <w:t>[11]</w:t>
@@ -1121,7 +1300,10 @@
         <w:jc w:val="both"/>
       </w:pPr>
       <w:r>
-        <w:t xml:space="preserve">The results were inconclusive as to whether the higher success rate of pregnancy was due to the presence of multiple embryos or whether the early cleavage of the embryos was the sole causing factor.  Another aim of this research was to determine if these factors worked in concert and were together responsible for delivering favorable results or whether this was the work of embryo morphology. Another result ascertained from the research is that higher cleavage embryos tend to have a significantly higher number of cells compared to their lower cleavage counterparts and this could possibly explain the discrepancy in the pregnancy success rates </w:t>
+        <w:t xml:space="preserve">The results were inconclusive as to whether the higher success rate of pregnancy was due to the presence of multiple embryos or whether the early cleavage of the embryos was the sole causing factor.  Another aim of this research was to determine if these factors worked in concert and were together responsible for delivering favorable results or whether this was the work of embryo morphology. Another result ascertained from the research is that higher cleavage embryos tend to have a significantly higher number of cells compared to their lower cleavage counterparts and this could possibly explain the </w:t>
+      </w:r>
+      <w:r>
+        <w:t xml:space="preserve">discrepancy in the pregnancy success rates </w:t>
       </w:r>
       <w:r>
         <w:rPr>
@@ -1142,86 +1324,125 @@
         <w:jc w:val="both"/>
       </w:pPr>
       <w:r>
-        <w:t>This study in particular looked to improve upon the results of the Van Mootfoort et al</w:t>
+        <w:t xml:space="preserve">This study in particular looked to improve upon the results of the Van </w:t>
+      </w:r>
+      <w:proofErr w:type="spellStart"/>
+      <w:r>
+        <w:t>Mootfoort</w:t>
+      </w:r>
+      <w:proofErr w:type="spellEnd"/>
+      <w:r>
+        <w:t xml:space="preserve"> et al </w:t>
+      </w:r>
+      <w:r>
+        <w:rPr>
+          <w:shd w:val="clear" w:color="auto" w:fill="FFFFFF"/>
+        </w:rPr>
+        <w:t>[11]</w:t>
+      </w:r>
+      <w:r>
+        <w:t xml:space="preserve">. study along with others and create a method through which these various research results can be compiled into a programed that can then be used to calculate the ability of an embryo to survive the injection process and result in a successful pregnancy. It also resulted in the development of a classification system which can be used to determine the success rate based on status as an early or late </w:t>
+      </w:r>
+      <w:r>
+        <w:lastRenderedPageBreak/>
+        <w:t xml:space="preserve">cleavage embryo which doctors and/or researchers can then select based on that criteria for the insemination and injection process </w:t>
+      </w:r>
+      <w:r>
+        <w:rPr>
+          <w:shd w:val="clear" w:color="auto" w:fill="FFFFFF"/>
+        </w:rPr>
+        <w:t>[8]</w:t>
+      </w:r>
+      <w:r>
+        <w:rPr>
+          <w:shd w:val="clear" w:color="auto" w:fill="FFFFFF"/>
+        </w:rPr>
+        <w:t>.</w:t>
+      </w:r>
+    </w:p>
+    <w:p>
+      <w:pPr>
+        <w:pStyle w:val="Heading1"/>
+      </w:pPr>
+      <w:r>
+        <w:t>Metho</w:t>
+      </w:r>
+      <w:r>
+        <w:t>do</w:t>
+      </w:r>
+      <w:r>
+        <w:t>logy</w:t>
+      </w:r>
+    </w:p>
+    <w:p>
+      <w:pPr>
+        <w:pStyle w:val="Heading2"/>
+      </w:pPr>
+      <w:r>
+        <w:t>Database</w:t>
+      </w:r>
+    </w:p>
+    <w:p>
+      <w:pPr>
+        <w:ind w:firstLine="202"/>
+      </w:pPr>
+      <w:r>
+        <w:t xml:space="preserve">For the purpose of reciprocating the results </w:t>
+      </w:r>
+      <w:proofErr w:type="spellStart"/>
+      <w:r>
+        <w:t>Cicconet</w:t>
+      </w:r>
+      <w:proofErr w:type="spellEnd"/>
+      <w:r>
+        <w:t xml:space="preserve"> achieved with his team and tracking application,</w:t>
+      </w:r>
+      <w:r>
+        <w:t xml:space="preserve"> the same dataset of images was</w:t>
+      </w:r>
+      <w:r>
+        <w:t xml:space="preserve"> used.</w:t>
       </w:r>
       <w:r>
         <w:t xml:space="preserve"> </w:t>
       </w:r>
       <w:r>
-        <w:rPr>
-          <w:rFonts w:ascii="Arial" w:hAnsi="Arial" w:cs="Arial"/>
-          <w:shd w:val="clear" w:color="auto" w:fill="FFFFFF"/>
-        </w:rPr>
-        <w:t>[11]</w:t>
-      </w:r>
-      <w:r>
-        <w:t xml:space="preserve">. study along with others and create a method through which these various research results can be compiled into a programed that can then be used to calculate the ability of an embryo to survive the injection process and result in a successful pregnancy. It also resulted in the development of a classification system which can be used to determine the success rate based on status as an early or late </w:t>
-      </w:r>
-      <w:r>
-        <w:lastRenderedPageBreak/>
-        <w:t>cleavage embryo which doctors and/or researchers can then select based on that criteria for the inse</w:t>
-      </w:r>
-      <w:r>
-        <w:t xml:space="preserve">mination and injection process </w:t>
-      </w:r>
-      <w:r>
-        <w:rPr>
-          <w:rFonts w:ascii="Arial" w:hAnsi="Arial" w:cs="Arial"/>
-          <w:shd w:val="clear" w:color="auto" w:fill="FFFFFF"/>
-        </w:rPr>
-        <w:t>[8]</w:t>
-      </w:r>
-      <w:r>
-        <w:rPr>
-          <w:rFonts w:ascii="Arial" w:hAnsi="Arial" w:cs="Arial"/>
-          <w:shd w:val="clear" w:color="auto" w:fill="FFFFFF"/>
-        </w:rPr>
-        <w:t>.</w:t>
-      </w:r>
-    </w:p>
-    <w:p>
-      <w:pPr>
-        <w:pStyle w:val="Heading1"/>
-      </w:pPr>
-      <w:r>
-        <w:t>Metho</w:t>
-      </w:r>
-      <w:r>
-        <w:t>do</w:t>
-      </w:r>
-      <w:r>
-        <w:t>logy</w:t>
-      </w:r>
-    </w:p>
-    <w:p>
-      <w:pPr>
-        <w:pStyle w:val="Heading2"/>
-      </w:pPr>
-      <w:r>
-        <w:t>Database</w:t>
-      </w:r>
-    </w:p>
-    <w:p>
-      <w:pPr>
-        <w:ind w:firstLine="202"/>
-      </w:pPr>
-      <w:r>
-        <w:t>For the purpose of reciprocating the results Cicconet achieved with his team and tracking application,</w:t>
-      </w:r>
-      <w:r>
-        <w:t xml:space="preserve"> the same dataset of images was</w:t>
-      </w:r>
-      <w:r>
-        <w:t xml:space="preserve"> used.</w:t>
-      </w:r>
-      <w:r>
-        <w:t xml:space="preserve"> </w:t>
-      </w:r>
-      <w:r>
-        <w:t xml:space="preserve">Aside from Cicconet’s data set, we will test our CellTracker application on </w:t>
-      </w:r>
-      <w:r>
-        <w:t>Embryos were incubated using Embryoscope machines from Vitrolife. They work by inserting slides of 12 embryos each, which are then photographed every 15 minutes over 32.5 hours, resulting in 130 images of each embryo. We have</w:t>
+        <w:t xml:space="preserve">Aside from </w:t>
+      </w:r>
+      <w:proofErr w:type="spellStart"/>
+      <w:r>
+        <w:t>Cicconet’s</w:t>
+      </w:r>
+      <w:proofErr w:type="spellEnd"/>
+      <w:r>
+        <w:t xml:space="preserve"> data set, we will test our </w:t>
+      </w:r>
+      <w:proofErr w:type="spellStart"/>
+      <w:r>
+        <w:t>CellTracker</w:t>
+      </w:r>
+      <w:proofErr w:type="spellEnd"/>
+      <w:r>
+        <w:t xml:space="preserve"> application on </w:t>
+      </w:r>
+      <w:r>
+        <w:t xml:space="preserve">Embryos were incubated using </w:t>
+      </w:r>
+      <w:proofErr w:type="spellStart"/>
+      <w:r>
+        <w:t>Embryoscope</w:t>
+      </w:r>
+      <w:proofErr w:type="spellEnd"/>
+      <w:r>
+        <w:t xml:space="preserve"> machines from </w:t>
+      </w:r>
+      <w:proofErr w:type="spellStart"/>
+      <w:r>
+        <w:t>Vitrolife</w:t>
+      </w:r>
+      <w:proofErr w:type="spellEnd"/>
+      <w:r>
+        <w:t>. They work by inserting slides of 12 embryos each, which are then photographed every 15 minutes over 32.5 hours, resulting in 130 images of each embryo. We have</w:t>
       </w:r>
       <w:r>
         <w:t xml:space="preserve"> a dataset</w:t>
@@ -1348,7 +1569,15 @@
         <w:t xml:space="preserve"> Tkinter allows developers to create platform independent GUIs.</w:t>
       </w:r>
       <w:r>
-        <w:t xml:space="preserve"> Since Celltracker was originally written in the Objective-C programming language using the Cocoa Framework, it was only executable on a Mac operating system.</w:t>
+        <w:t xml:space="preserve"> Since </w:t>
+      </w:r>
+      <w:proofErr w:type="spellStart"/>
+      <w:r>
+        <w:t>Celltracker</w:t>
+      </w:r>
+      <w:proofErr w:type="spellEnd"/>
+      <w:r>
+        <w:t xml:space="preserve"> was originally written in the Objective-C programming language using the Cocoa Framework, it was only executable on a Mac operating system.</w:t>
       </w:r>
       <w:r>
         <w:t xml:space="preserve"> The GUI allows users to open a folder of images, </w:t>
@@ -1410,7 +1639,23 @@
           <w:sz w:val="16"/>
           <w:szCs w:val="16"/>
         </w:rPr>
-        <w:t>Screenshot of CellTracker Application</w:t>
+        <w:t xml:space="preserve">Screenshot of </w:t>
+      </w:r>
+      <w:proofErr w:type="spellStart"/>
+      <w:r>
+        <w:rPr>
+          <w:sz w:val="16"/>
+          <w:szCs w:val="16"/>
+        </w:rPr>
+        <w:t>CellTracker</w:t>
+      </w:r>
+      <w:proofErr w:type="spellEnd"/>
+      <w:r>
+        <w:rPr>
+          <w:sz w:val="16"/>
+          <w:szCs w:val="16"/>
+        </w:rPr>
+        <w:t xml:space="preserve"> Application</w:t>
       </w:r>
     </w:p>
     <w:p>
@@ -1471,8 +1716,230 @@
       </w:r>
     </w:p>
     <w:p>
-      <w:r>
-        <w:t>Coming soon.</w:t>
+      <w:pPr>
+        <w:ind w:firstLine="202"/>
+        <w:rPr>
+          <w:rFonts w:eastAsia="Times New Roman"/>
+          <w:b/>
+          <w:color w:val="222222"/>
+          <w:shd w:val="clear" w:color="auto" w:fill="FFFFFF"/>
+        </w:rPr>
+      </w:pPr>
+      <w:r>
+        <w:rPr>
+          <w:rFonts w:eastAsia="Times New Roman"/>
+          <w:color w:val="222222"/>
+          <w:shd w:val="clear" w:color="auto" w:fill="FFFFFF"/>
+        </w:rPr>
+        <w:t>Prior to tracking, t</w:t>
+      </w:r>
+      <w:r>
+        <w:rPr>
+          <w:rFonts w:eastAsia="Times New Roman"/>
+          <w:color w:val="222222"/>
+          <w:shd w:val="clear" w:color="auto" w:fill="FFFFFF"/>
+        </w:rPr>
+        <w:t>he images are pre-pro</w:t>
+      </w:r>
+      <w:r>
+        <w:rPr>
+          <w:rFonts w:eastAsia="Times New Roman"/>
+          <w:color w:val="222222"/>
+          <w:shd w:val="clear" w:color="auto" w:fill="FFFFFF"/>
+        </w:rPr>
+        <w:t>cessed in order to analyze them through segmentation</w:t>
+      </w:r>
+      <w:r>
+        <w:rPr>
+          <w:rFonts w:eastAsia="Times New Roman"/>
+          <w:color w:val="222222"/>
+          <w:shd w:val="clear" w:color="auto" w:fill="FFFFFF"/>
+        </w:rPr>
+        <w:t>.</w:t>
+      </w:r>
+      <w:r>
+        <w:rPr>
+          <w:rFonts w:eastAsia="Times New Roman"/>
+          <w:color w:val="222222"/>
+          <w:shd w:val="clear" w:color="auto" w:fill="FFFFFF"/>
+        </w:rPr>
+        <w:t xml:space="preserve"> Segmentation will be helpful in detecting edges of the cells, finding the center of cells and detecting division among the cells.</w:t>
+      </w:r>
+      <w:r>
+        <w:rPr>
+          <w:rFonts w:eastAsia="Times New Roman"/>
+          <w:color w:val="222222"/>
+          <w:shd w:val="clear" w:color="auto" w:fill="FFFFFF"/>
+        </w:rPr>
+        <w:t xml:space="preserve"> The scikit-image library, used for image processing in Python and it is part of the Scipy package, was used to </w:t>
+      </w:r>
+      <w:r>
+        <w:rPr>
+          <w:rFonts w:eastAsia="Times New Roman"/>
+          <w:color w:val="222222"/>
+          <w:shd w:val="clear" w:color="auto" w:fill="FFFFFF"/>
+        </w:rPr>
+        <w:t>transform the images. First,</w:t>
+      </w:r>
+      <w:r>
+        <w:rPr>
+          <w:rFonts w:eastAsia="Times New Roman"/>
+          <w:color w:val="222222"/>
+          <w:shd w:val="clear" w:color="auto" w:fill="FFFFFF"/>
+        </w:rPr>
+        <w:t xml:space="preserve"> textured images are created from the originals usi</w:t>
+      </w:r>
+      <w:r>
+        <w:rPr>
+          <w:rFonts w:eastAsia="Times New Roman"/>
+          <w:color w:val="222222"/>
+          <w:shd w:val="clear" w:color="auto" w:fill="FFFFFF"/>
+        </w:rPr>
+        <w:t xml:space="preserve">ng scikit-image’s equalize </w:t>
+      </w:r>
+      <w:r>
+        <w:rPr>
+          <w:rFonts w:eastAsia="Times New Roman"/>
+          <w:color w:val="222222"/>
+          <w:shd w:val="clear" w:color="auto" w:fill="FFFFFF"/>
+        </w:rPr>
+        <w:t>adapt</w:t>
+      </w:r>
+      <w:r>
+        <w:rPr>
+          <w:rFonts w:eastAsia="Times New Roman"/>
+          <w:color w:val="222222"/>
+          <w:shd w:val="clear" w:color="auto" w:fill="FFFFFF"/>
+        </w:rPr>
+        <w:t xml:space="preserve">ive </w:t>
+      </w:r>
+      <w:r>
+        <w:rPr>
+          <w:rFonts w:eastAsia="Times New Roman"/>
+          <w:color w:val="222222"/>
+          <w:shd w:val="clear" w:color="auto" w:fill="FFFFFF"/>
+        </w:rPr>
+        <w:t>hist</w:t>
+      </w:r>
+      <w:r>
+        <w:rPr>
+          <w:rFonts w:eastAsia="Times New Roman"/>
+          <w:color w:val="222222"/>
+          <w:shd w:val="clear" w:color="auto" w:fill="FFFFFF"/>
+        </w:rPr>
+        <w:t>ogram</w:t>
+      </w:r>
+      <w:r>
+        <w:rPr>
+          <w:rFonts w:eastAsia="Times New Roman"/>
+          <w:color w:val="222222"/>
+          <w:shd w:val="clear" w:color="auto" w:fill="FFFFFF"/>
+        </w:rPr>
+        <w:t xml:space="preserve"> function to apply adaptive histogram equalization to the image. Adaptive histogram equalization </w:t>
+      </w:r>
+      <w:r>
+        <w:rPr>
+          <w:rFonts w:eastAsia="Times New Roman"/>
+          <w:color w:val="222222"/>
+          <w:shd w:val="clear" w:color="auto" w:fill="FFFFFF"/>
+        </w:rPr>
+        <w:t>changes the contrast</w:t>
+      </w:r>
+      <w:r>
+        <w:rPr>
+          <w:rFonts w:eastAsia="Times New Roman"/>
+          <w:color w:val="222222"/>
+          <w:shd w:val="clear" w:color="auto" w:fill="FFFFFF"/>
+        </w:rPr>
+        <w:t>, rearranges the light parts of and image and augmenting the edges</w:t>
+      </w:r>
+      <w:r>
+        <w:rPr>
+          <w:rFonts w:eastAsia="Times New Roman"/>
+          <w:color w:val="222222"/>
+          <w:shd w:val="clear" w:color="auto" w:fill="FFFFFF"/>
+        </w:rPr>
+        <w:t xml:space="preserve">. After the texture image has been created, the image is convolved using the Gaussian filter using scikit-image’s </w:t>
+      </w:r>
+      <w:r>
+        <w:rPr>
+          <w:rFonts w:eastAsia="Times New Roman"/>
+          <w:color w:val="222222"/>
+          <w:shd w:val="clear" w:color="auto" w:fill="FFFFFF"/>
+        </w:rPr>
+        <w:t>G</w:t>
+      </w:r>
+      <w:r>
+        <w:rPr>
+          <w:rFonts w:eastAsia="Times New Roman"/>
+          <w:color w:val="222222"/>
+          <w:shd w:val="clear" w:color="auto" w:fill="FFFFFF"/>
+        </w:rPr>
+        <w:t>aussian</w:t>
+      </w:r>
+      <w:r>
+        <w:rPr>
+          <w:rFonts w:eastAsia="Times New Roman"/>
+          <w:color w:val="222222"/>
+          <w:shd w:val="clear" w:color="auto" w:fill="FFFFFF"/>
+        </w:rPr>
+        <w:t xml:space="preserve"> filter</w:t>
+      </w:r>
+      <w:r>
+        <w:rPr>
+          <w:rFonts w:eastAsia="Times New Roman"/>
+          <w:color w:val="222222"/>
+          <w:shd w:val="clear" w:color="auto" w:fill="FFFFFF"/>
+        </w:rPr>
+        <w:t xml:space="preserve"> function. Applying </w:t>
+      </w:r>
+      <w:r>
+        <w:rPr>
+          <w:rFonts w:eastAsia="Times New Roman"/>
+          <w:color w:val="222222"/>
+          <w:shd w:val="clear" w:color="auto" w:fill="FFFFFF"/>
+        </w:rPr>
+        <w:t xml:space="preserve">the Gaussian filter allows for the blurring of an image which reduces the noise and </w:t>
+      </w:r>
+      <w:r>
+        <w:rPr>
+          <w:rFonts w:eastAsia="Times New Roman"/>
+          <w:color w:val="222222"/>
+          <w:shd w:val="clear" w:color="auto" w:fill="FFFFFF"/>
+        </w:rPr>
+        <w:t>Finally, the local maxima of the embryo in th</w:t>
+      </w:r>
+      <w:r>
+        <w:rPr>
+          <w:rFonts w:eastAsia="Times New Roman"/>
+          <w:color w:val="222222"/>
+          <w:shd w:val="clear" w:color="auto" w:fill="FFFFFF"/>
+        </w:rPr>
+        <w:t xml:space="preserve">e image are found using scikit-image’s morphology local </w:t>
+      </w:r>
+      <w:r>
+        <w:rPr>
+          <w:rFonts w:eastAsia="Times New Roman"/>
+          <w:color w:val="222222"/>
+          <w:shd w:val="clear" w:color="auto" w:fill="FFFFFF"/>
+        </w:rPr>
+        <w:t xml:space="preserve">maxima function which </w:t>
+      </w:r>
+      <w:r>
+        <w:rPr>
+          <w:rFonts w:eastAsia="Times New Roman"/>
+          <w:color w:val="222222"/>
+          <w:shd w:val="clear" w:color="auto" w:fill="FFFFFF"/>
+        </w:rPr>
+        <w:t>indicates the center of the</w:t>
+      </w:r>
+      <w:r>
+        <w:rPr>
+          <w:rFonts w:eastAsia="Times New Roman"/>
+          <w:color w:val="222222"/>
+          <w:shd w:val="clear" w:color="auto" w:fill="FFFFFF"/>
+        </w:rPr>
+        <w:t xml:space="preserve"> cell and a circle is drawn around the cell for tracking.</w:t>
       </w:r>
     </w:p>
     <w:p/>
@@ -1553,6 +2020,7 @@
         <w:pStyle w:val="Heading1"/>
       </w:pPr>
       <w:r>
+        <w:lastRenderedPageBreak/>
         <w:t>Future Work</w:t>
       </w:r>
     </w:p>
@@ -1573,6 +2041,313 @@
     </w:p>
     <w:p>
       <w:pPr>
+        <w:pStyle w:val="Heading1"/>
+      </w:pPr>
+      <w:r>
+        <w:t>User Manual</w:t>
+      </w:r>
+    </w:p>
+    <w:p>
+      <w:pPr>
+        <w:ind w:firstLine="202"/>
+      </w:pPr>
+    </w:p>
+    <w:p>
+      <w:pPr>
+        <w:jc w:val="center"/>
+      </w:pPr>
+      <w:r>
+        <w:t>Figure 3</w:t>
+      </w:r>
+      <w:r>
+        <w:t>. First Screen of Application</w:t>
+      </w:r>
+    </w:p>
+    <w:p>
+      <w:r>
+        <w:rPr>
+          <w:noProof/>
+        </w:rPr>
+        <w:drawing>
+          <wp:inline distT="0" distB="0" distL="0" distR="0" wp14:anchorId="6FE86201" wp14:editId="33B61CE1">
+            <wp:extent cx="3200400" cy="2053852"/>
+            <wp:effectExtent l="0" t="0" r="0" b="3810"/>
+            <wp:docPr id="3" name="Picture 3" descr="C:\Users\Ashwin\Downloads\celltracker\Screen Shot 2017-04-04 at 6.40.03 AM.png"/>
+            <wp:cNvGraphicFramePr>
+              <a:graphicFrameLocks xmlns:a="http://schemas.openxmlformats.org/drawingml/2006/main" noChangeAspect="1"/>
+            </wp:cNvGraphicFramePr>
+            <a:graphic xmlns:a="http://schemas.openxmlformats.org/drawingml/2006/main">
+              <a:graphicData uri="http://schemas.openxmlformats.org/drawingml/2006/picture">
+                <pic:pic xmlns:pic="http://schemas.openxmlformats.org/drawingml/2006/picture">
+                  <pic:nvPicPr>
+                    <pic:cNvPr id="0" name="Picture 2" descr="C:\Users\Ashwin\Downloads\celltracker\Screen Shot 2017-04-04 at 6.40.03 AM.png"/>
+                    <pic:cNvPicPr>
+                      <a:picLocks noChangeAspect="1" noChangeArrowheads="1"/>
+                    </pic:cNvPicPr>
+                  </pic:nvPicPr>
+                  <pic:blipFill>
+                    <a:blip r:embed="rId16">
+                      <a:extLst>
+                        <a:ext uri="{28A0092B-C50C-407E-A947-70E740481C1C}">
+                          <a14:useLocalDpi xmlns:a14="http://schemas.microsoft.com/office/drawing/2010/main" val="0"/>
+                        </a:ext>
+                      </a:extLst>
+                    </a:blip>
+                    <a:srcRect/>
+                    <a:stretch>
+                      <a:fillRect/>
+                    </a:stretch>
+                  </pic:blipFill>
+                  <pic:spPr bwMode="auto">
+                    <a:xfrm>
+                      <a:off x="0" y="0"/>
+                      <a:ext cx="3200400" cy="2053852"/>
+                    </a:xfrm>
+                    <a:prstGeom prst="rect">
+                      <a:avLst/>
+                    </a:prstGeom>
+                    <a:noFill/>
+                    <a:ln>
+                      <a:noFill/>
+                    </a:ln>
+                  </pic:spPr>
+                </pic:pic>
+              </a:graphicData>
+            </a:graphic>
+          </wp:inline>
+        </w:drawing>
+      </w:r>
+    </w:p>
+    <w:p/>
+    <w:p>
+      <w:pPr>
+        <w:ind w:firstLine="202"/>
+      </w:pPr>
+      <w:r>
+        <w:t xml:space="preserve">To run the </w:t>
+      </w:r>
+      <w:proofErr w:type="spellStart"/>
+      <w:r>
+        <w:t>CellTracker</w:t>
+      </w:r>
+      <w:proofErr w:type="spellEnd"/>
+      <w:r>
+        <w:t xml:space="preserve"> application, users must retrieve the program code from Github by either downloading the zip file or cloning the repository and using the “git pull” command in the terminal. Once the code base has been retrieve, user must change directories in their terminal until finding the program. Once you’ve located the program, run “python celltracker.py” if using Python 2 or “python3 celltracker.py” if using Python 3.</w:t>
+      </w:r>
+      <w:r>
+        <w:t xml:space="preserve"> </w:t>
+      </w:r>
+      <w:r>
+        <w:t xml:space="preserve"> </w:t>
+      </w:r>
+      <w:r>
+        <w:t>Once the application runs, you’ll see the window in Figure 3.</w:t>
+      </w:r>
+      <w:r>
+        <w:t xml:space="preserve"> Upon initially running the application, users see an image pane on the right side and buttons on the left side of the </w:t>
+      </w:r>
+      <w:proofErr w:type="spellStart"/>
+      <w:r>
+        <w:t>CellTracker</w:t>
+      </w:r>
+      <w:proofErr w:type="spellEnd"/>
+      <w:r>
+        <w:t xml:space="preserve"> window along with a text dialog box where instructions are presented as the application is being used.</w:t>
+      </w:r>
+    </w:p>
+    <w:p/>
+    <w:p>
+      <w:pPr>
+        <w:jc w:val="center"/>
+      </w:pPr>
+      <w:r>
+        <w:t>Figure 4</w:t>
+      </w:r>
+      <w:r>
+        <w:t>.</w:t>
+      </w:r>
+      <w:r>
+        <w:t xml:space="preserve"> Select Directory Dialog Box</w:t>
+      </w:r>
+    </w:p>
+    <w:p>
+      <w:r>
+        <w:rPr>
+          <w:noProof/>
+        </w:rPr>
+        <w:drawing>
+          <wp:inline distT="0" distB="0" distL="0" distR="0" wp14:anchorId="4B649209" wp14:editId="3FC0C103">
+            <wp:extent cx="3200400" cy="1725657"/>
+            <wp:effectExtent l="0" t="0" r="0" b="1905"/>
+            <wp:docPr id="4" name="Picture 4" descr="C:\Users\Ashwin\Downloads\celltracker\Screen Shot 2017-04-04 at 6.40.32 AM.png"/>
+            <wp:cNvGraphicFramePr>
+              <a:graphicFrameLocks xmlns:a="http://schemas.openxmlformats.org/drawingml/2006/main" noChangeAspect="1"/>
+            </wp:cNvGraphicFramePr>
+            <a:graphic xmlns:a="http://schemas.openxmlformats.org/drawingml/2006/main">
+              <a:graphicData uri="http://schemas.openxmlformats.org/drawingml/2006/picture">
+                <pic:pic xmlns:pic="http://schemas.openxmlformats.org/drawingml/2006/picture">
+                  <pic:nvPicPr>
+                    <pic:cNvPr id="0" name="Picture 1" descr="C:\Users\Ashwin\Downloads\celltracker\Screen Shot 2017-04-04 at 6.40.32 AM.png"/>
+                    <pic:cNvPicPr>
+                      <a:picLocks noChangeAspect="1" noChangeArrowheads="1"/>
+                    </pic:cNvPicPr>
+                  </pic:nvPicPr>
+                  <pic:blipFill>
+                    <a:blip r:embed="rId17">
+                      <a:extLst>
+                        <a:ext uri="{28A0092B-C50C-407E-A947-70E740481C1C}">
+                          <a14:useLocalDpi xmlns:a14="http://schemas.microsoft.com/office/drawing/2010/main" val="0"/>
+                        </a:ext>
+                      </a:extLst>
+                    </a:blip>
+                    <a:srcRect/>
+                    <a:stretch>
+                      <a:fillRect/>
+                    </a:stretch>
+                  </pic:blipFill>
+                  <pic:spPr bwMode="auto">
+                    <a:xfrm>
+                      <a:off x="0" y="0"/>
+                      <a:ext cx="3200400" cy="1725657"/>
+                    </a:xfrm>
+                    <a:prstGeom prst="rect">
+                      <a:avLst/>
+                    </a:prstGeom>
+                    <a:noFill/>
+                    <a:ln>
+                      <a:noFill/>
+                    </a:ln>
+                  </pic:spPr>
+                </pic:pic>
+              </a:graphicData>
+            </a:graphic>
+          </wp:inline>
+        </w:drawing>
+      </w:r>
+    </w:p>
+    <w:p/>
+    <w:p>
+      <w:r>
+        <w:t>To load images, click on the open button and the select a directory with images in .tiff or .</w:t>
+      </w:r>
+      <w:proofErr w:type="spellStart"/>
+      <w:r>
+        <w:t>png</w:t>
+      </w:r>
+      <w:proofErr w:type="spellEnd"/>
+      <w:r>
+        <w:t xml:space="preserve"> formats as seen in Figure 4. </w:t>
+      </w:r>
+      <w:r>
+        <w:t>After selecting the folder of images and the first image appears in the viewing panel, press the start button to activate the tracking feature.</w:t>
+      </w:r>
+      <w:r>
+        <w:t xml:space="preserve"> After the start button has been clicked, you can either choose between pressing the track button for automatic tracking or the track one frame to manually track each frame as seen on Figure 5.</w:t>
+      </w:r>
+      <w:r>
+        <w:t xml:space="preserve"> As seen in the text box, </w:t>
+      </w:r>
+      <w:r>
+        <w:t xml:space="preserve">users can use the command button along with the </w:t>
+      </w:r>
+      <w:proofErr w:type="spellStart"/>
+      <w:r>
+        <w:t>directoional</w:t>
+      </w:r>
+      <w:proofErr w:type="spellEnd"/>
+      <w:r>
+        <w:t xml:space="preserve"> arrows to point the dot in the center of the cell if it is not there already</w:t>
+      </w:r>
+      <w:r>
+        <w:t xml:space="preserve"> as seen in Figure 5</w:t>
+      </w:r>
+      <w:r>
+        <w:t xml:space="preserve">. The dot must be in the center in </w:t>
+      </w:r>
+      <w:r>
+        <w:lastRenderedPageBreak/>
+        <w:t xml:space="preserve">order for the track to </w:t>
+      </w:r>
+      <w:r>
+        <w:t>draw the circle around the cell. Once the dot has been centered</w:t>
+      </w:r>
+      <w:r>
+        <w:t xml:space="preserve"> click the Track button for automatic tracking or Track One Frame for manual tracking.</w:t>
+      </w:r>
+      <w:r>
+        <w:t xml:space="preserve"> Once tracking begins, users can </w:t>
+      </w:r>
+      <w:r>
+        <w:t>temporally stop by pressing the Pause button.</w:t>
+      </w:r>
+    </w:p>
+    <w:p/>
+    <w:p>
+      <w:pPr>
+        <w:jc w:val="center"/>
+      </w:pPr>
+      <w:r>
+        <w:t>Figure 5. Select Tracking Method Window</w:t>
+      </w:r>
+    </w:p>
+    <w:p>
+      <w:r>
+        <w:rPr>
+          <w:noProof/>
+        </w:rPr>
+        <w:drawing>
+          <wp:inline distT="0" distB="0" distL="0" distR="0" wp14:anchorId="0C60D658" wp14:editId="0023350A">
+            <wp:extent cx="3200400" cy="2361663"/>
+            <wp:effectExtent l="0" t="0" r="0" b="635"/>
+            <wp:docPr id="6" name="Picture 6" descr="C:\Users\Ashwin\Downloads\celltracker\Screen Shot 2017-04-04 at 6.41.05 AM.png"/>
+            <wp:cNvGraphicFramePr>
+              <a:graphicFrameLocks xmlns:a="http://schemas.openxmlformats.org/drawingml/2006/main" noChangeAspect="1"/>
+            </wp:cNvGraphicFramePr>
+            <a:graphic xmlns:a="http://schemas.openxmlformats.org/drawingml/2006/main">
+              <a:graphicData uri="http://schemas.openxmlformats.org/drawingml/2006/picture">
+                <pic:pic xmlns:pic="http://schemas.openxmlformats.org/drawingml/2006/picture">
+                  <pic:nvPicPr>
+                    <pic:cNvPr id="0" name="Picture 4" descr="C:\Users\Ashwin\Downloads\celltracker\Screen Shot 2017-04-04 at 6.41.05 AM.png"/>
+                    <pic:cNvPicPr>
+                      <a:picLocks noChangeAspect="1" noChangeArrowheads="1"/>
+                    </pic:cNvPicPr>
+                  </pic:nvPicPr>
+                  <pic:blipFill>
+                    <a:blip r:embed="rId18">
+                      <a:extLst>
+                        <a:ext uri="{28A0092B-C50C-407E-A947-70E740481C1C}">
+                          <a14:useLocalDpi xmlns:a14="http://schemas.microsoft.com/office/drawing/2010/main" val="0"/>
+                        </a:ext>
+                      </a:extLst>
+                    </a:blip>
+                    <a:srcRect/>
+                    <a:stretch>
+                      <a:fillRect/>
+                    </a:stretch>
+                  </pic:blipFill>
+                  <pic:spPr bwMode="auto">
+                    <a:xfrm>
+                      <a:off x="0" y="0"/>
+                      <a:ext cx="3200400" cy="2361663"/>
+                    </a:xfrm>
+                    <a:prstGeom prst="rect">
+                      <a:avLst/>
+                    </a:prstGeom>
+                    <a:noFill/>
+                    <a:ln>
+                      <a:noFill/>
+                    </a:ln>
+                  </pic:spPr>
+                </pic:pic>
+              </a:graphicData>
+            </a:graphic>
+          </wp:inline>
+        </w:drawing>
+      </w:r>
+    </w:p>
+    <w:p/>
+    <w:p>
+      <w:pPr>
         <w:jc w:val="both"/>
         <w:rPr>
           <w:rFonts w:eastAsia="Times New Roman"/>
@@ -1622,7 +2397,23 @@
           <w:sz w:val="16"/>
           <w:szCs w:val="16"/>
         </w:rPr>
-        <w:t>S. Armstrong, A. Vail, S. Mastenbroek, V. Jordan and C. Farquhar, "Reply: Time-lapse in the IVF lab: how should we assess potential benefit?", </w:t>
+        <w:t xml:space="preserve">S. Armstrong, A. Vail, S. </w:t>
+      </w:r>
+      <w:proofErr w:type="spellStart"/>
+      <w:r>
+        <w:rPr>
+          <w:sz w:val="16"/>
+          <w:szCs w:val="16"/>
+        </w:rPr>
+        <w:t>Mastenbroek</w:t>
+      </w:r>
+      <w:proofErr w:type="spellEnd"/>
+      <w:r>
+        <w:rPr>
+          <w:sz w:val="16"/>
+          <w:szCs w:val="16"/>
+        </w:rPr>
+        <w:t>, V. Jordan and C. Farquhar, "Reply: Time-lapse in the IVF lab: how should we assess potential benefit?", </w:t>
       </w:r>
       <w:r>
         <w:rPr>
@@ -1671,12 +2462,101 @@
         </w:rPr>
         <w:tab/>
       </w:r>
-      <w:r>
-        <w:rPr>
-          <w:sz w:val="16"/>
-          <w:szCs w:val="16"/>
-        </w:rPr>
-        <w:t>Baczkowski T, Kurzawa R, Glabowski W. Methods of embryo scoring in in vitro fertilization. Reprod Biol 2004;4:5–22.</w:t>
+      <w:proofErr w:type="spellStart"/>
+      <w:r>
+        <w:rPr>
+          <w:sz w:val="16"/>
+          <w:szCs w:val="16"/>
+        </w:rPr>
+        <w:t>Baczkowski</w:t>
+      </w:r>
+      <w:proofErr w:type="spellEnd"/>
+      <w:r>
+        <w:rPr>
+          <w:sz w:val="16"/>
+          <w:szCs w:val="16"/>
+        </w:rPr>
+        <w:t xml:space="preserve"> T, </w:t>
+      </w:r>
+      <w:proofErr w:type="spellStart"/>
+      <w:r>
+        <w:rPr>
+          <w:sz w:val="16"/>
+          <w:szCs w:val="16"/>
+        </w:rPr>
+        <w:t>Kurzawa</w:t>
+      </w:r>
+      <w:proofErr w:type="spellEnd"/>
+      <w:r>
+        <w:rPr>
+          <w:sz w:val="16"/>
+          <w:szCs w:val="16"/>
+        </w:rPr>
+        <w:t xml:space="preserve"> R, </w:t>
+      </w:r>
+      <w:proofErr w:type="spellStart"/>
+      <w:r>
+        <w:rPr>
+          <w:sz w:val="16"/>
+          <w:szCs w:val="16"/>
+        </w:rPr>
+        <w:t>Glabowski</w:t>
+      </w:r>
+      <w:proofErr w:type="spellEnd"/>
+      <w:r>
+        <w:rPr>
+          <w:sz w:val="16"/>
+          <w:szCs w:val="16"/>
+        </w:rPr>
+        <w:t xml:space="preserve"> W. Methods of embryo scoring in in vitro fertilization. </w:t>
+      </w:r>
+      <w:proofErr w:type="spellStart"/>
+      <w:r>
+        <w:rPr>
+          <w:sz w:val="16"/>
+          <w:szCs w:val="16"/>
+        </w:rPr>
+        <w:t>Reprod</w:t>
+      </w:r>
+      <w:proofErr w:type="spellEnd"/>
+      <w:r>
+        <w:rPr>
+          <w:sz w:val="16"/>
+          <w:szCs w:val="16"/>
+        </w:rPr>
+        <w:t xml:space="preserve"> </w:t>
+      </w:r>
+      <w:proofErr w:type="spellStart"/>
+      <w:r>
+        <w:rPr>
+          <w:sz w:val="16"/>
+          <w:szCs w:val="16"/>
+        </w:rPr>
+        <w:t>Biol</w:t>
+      </w:r>
+      <w:proofErr w:type="spellEnd"/>
+      <w:r>
+        <w:rPr>
+          <w:sz w:val="16"/>
+          <w:szCs w:val="16"/>
+        </w:rPr>
+        <w:t xml:space="preserve"> </w:t>
+      </w:r>
+      <w:proofErr w:type="gramStart"/>
+      <w:r>
+        <w:rPr>
+          <w:sz w:val="16"/>
+          <w:szCs w:val="16"/>
+        </w:rPr>
+        <w:t>2004;4:5</w:t>
+      </w:r>
+      <w:proofErr w:type="gramEnd"/>
+      <w:r>
+        <w:rPr>
+          <w:sz w:val="16"/>
+          <w:szCs w:val="16"/>
+        </w:rPr>
+        <w:t>–22.</w:t>
       </w:r>
     </w:p>
     <w:p>
@@ -1709,12 +2589,37 @@
         </w:rPr>
         <w:tab/>
       </w:r>
-      <w:r>
-        <w:rPr>
-          <w:sz w:val="16"/>
-          <w:szCs w:val="16"/>
-        </w:rPr>
-        <w:t>Cicconet, Marcelo et al. "Label Free Cell-Tracking And Division Detection Based On 2D Time-Lapse Images For Lineage Analysis Of Early Embryo Development". Computers in Biology and Medicine 51 (2014): 24-34. Web.</w:t>
+      <w:proofErr w:type="spellStart"/>
+      <w:r>
+        <w:rPr>
+          <w:sz w:val="16"/>
+          <w:szCs w:val="16"/>
+        </w:rPr>
+        <w:t>Cicconet</w:t>
+      </w:r>
+      <w:proofErr w:type="spellEnd"/>
+      <w:r>
+        <w:rPr>
+          <w:sz w:val="16"/>
+          <w:szCs w:val="16"/>
+        </w:rPr>
+        <w:t xml:space="preserve">, Marcelo et al. "Label Free Cell-Tracking </w:t>
+      </w:r>
+      <w:proofErr w:type="gramStart"/>
+      <w:r>
+        <w:rPr>
+          <w:sz w:val="16"/>
+          <w:szCs w:val="16"/>
+        </w:rPr>
+        <w:t>And</w:t>
+      </w:r>
+      <w:proofErr w:type="gramEnd"/>
+      <w:r>
+        <w:rPr>
+          <w:sz w:val="16"/>
+          <w:szCs w:val="16"/>
+        </w:rPr>
+        <w:t xml:space="preserve"> Division Detection Based On 2D Time-Lapse Images For Lineage Analysis Of Early Embryo Development". Computers in Biology and Medicine 51 (2014): 24-34. Web.</w:t>
       </w:r>
     </w:p>
     <w:p>
@@ -1745,7 +2650,23 @@
           <w:sz w:val="16"/>
           <w:szCs w:val="16"/>
         </w:rPr>
-        <w:t>"FastStats", Cdc.gov, 2017. [Online]. Available: https://www.cdc.gov/nchs/fastats/infertility.htm. [Accessed: 08- Mar- 2017].</w:t>
+        <w:t>"</w:t>
+      </w:r>
+      <w:proofErr w:type="spellStart"/>
+      <w:r>
+        <w:rPr>
+          <w:sz w:val="16"/>
+          <w:szCs w:val="16"/>
+        </w:rPr>
+        <w:t>FastStats</w:t>
+      </w:r>
+      <w:proofErr w:type="spellEnd"/>
+      <w:r>
+        <w:rPr>
+          <w:sz w:val="16"/>
+          <w:szCs w:val="16"/>
+        </w:rPr>
+        <w:t>", Cdc.gov, 2017. [Online]. Available: https://www.cdc.gov/nchs/fastats/infertility.htm. [Accessed: 08- Mar- 2017].</w:t>
       </w:r>
     </w:p>
     <w:p>
@@ -1762,7 +2683,6 @@
           <w:sz w:val="16"/>
           <w:szCs w:val="16"/>
         </w:rPr>
-        <w:lastRenderedPageBreak/>
         <w:t>[5]</w:t>
       </w:r>
       <w:r>
@@ -1855,7 +2775,55 @@
           <w:sz w:val="16"/>
           <w:szCs w:val="16"/>
         </w:rPr>
-        <w:t>M. Luengo-Oroz, M. Ledesma-Carbayo, N. Peyriéras and A. Santos, "Image analysis for understanding embryo development: a bridge from microscopy to biological insights", </w:t>
+        <w:t xml:space="preserve">M. </w:t>
+      </w:r>
+      <w:proofErr w:type="spellStart"/>
+      <w:r>
+        <w:rPr>
+          <w:sz w:val="16"/>
+          <w:szCs w:val="16"/>
+        </w:rPr>
+        <w:t>Luengo-Oroz</w:t>
+      </w:r>
+      <w:proofErr w:type="spellEnd"/>
+      <w:r>
+        <w:rPr>
+          <w:sz w:val="16"/>
+          <w:szCs w:val="16"/>
+        </w:rPr>
+        <w:t>, M. Ledesma-</w:t>
+      </w:r>
+      <w:proofErr w:type="spellStart"/>
+      <w:r>
+        <w:rPr>
+          <w:sz w:val="16"/>
+          <w:szCs w:val="16"/>
+        </w:rPr>
+        <w:t>Carbayo</w:t>
+      </w:r>
+      <w:proofErr w:type="spellEnd"/>
+      <w:r>
+        <w:rPr>
+          <w:sz w:val="16"/>
+          <w:szCs w:val="16"/>
+        </w:rPr>
+        <w:t xml:space="preserve">, N. </w:t>
+      </w:r>
+      <w:proofErr w:type="spellStart"/>
+      <w:r>
+        <w:rPr>
+          <w:sz w:val="16"/>
+          <w:szCs w:val="16"/>
+        </w:rPr>
+        <w:t>Peyriéras</w:t>
+      </w:r>
+      <w:proofErr w:type="spellEnd"/>
+      <w:r>
+        <w:rPr>
+          <w:sz w:val="16"/>
+          <w:szCs w:val="16"/>
+        </w:rPr>
+        <w:t xml:space="preserve"> and A. Santos, "Image analysis for understanding embryo development: a bridge from microscopy to biological insights", </w:t>
       </w:r>
       <w:r>
         <w:rPr>
@@ -1909,7 +2877,119 @@
           <w:sz w:val="16"/>
           <w:szCs w:val="16"/>
         </w:rPr>
-        <w:t>M. Meseguer, J. Herrero, A. Tejera, K. Hilligsoe, N. Ramsing and J. Remohi, "The use of morphokinetics as a predictor of embryo implantation", Human Reproduction, vol. 26, no. 10, pp. 2658-2671, 2011.</w:t>
+        <w:t xml:space="preserve">M. </w:t>
+      </w:r>
+      <w:proofErr w:type="spellStart"/>
+      <w:r>
+        <w:rPr>
+          <w:sz w:val="16"/>
+          <w:szCs w:val="16"/>
+        </w:rPr>
+        <w:t>Meseguer</w:t>
+      </w:r>
+      <w:proofErr w:type="spellEnd"/>
+      <w:r>
+        <w:rPr>
+          <w:sz w:val="16"/>
+          <w:szCs w:val="16"/>
+        </w:rPr>
+        <w:t xml:space="preserve">, J. </w:t>
+      </w:r>
+      <w:proofErr w:type="spellStart"/>
+      <w:r>
+        <w:rPr>
+          <w:sz w:val="16"/>
+          <w:szCs w:val="16"/>
+        </w:rPr>
+        <w:t>Herrero</w:t>
+      </w:r>
+      <w:proofErr w:type="spellEnd"/>
+      <w:r>
+        <w:rPr>
+          <w:sz w:val="16"/>
+          <w:szCs w:val="16"/>
+        </w:rPr>
+        <w:t xml:space="preserve">, A. </w:t>
+      </w:r>
+      <w:proofErr w:type="spellStart"/>
+      <w:r>
+        <w:rPr>
+          <w:sz w:val="16"/>
+          <w:szCs w:val="16"/>
+        </w:rPr>
+        <w:t>Tejera</w:t>
+      </w:r>
+      <w:proofErr w:type="spellEnd"/>
+      <w:r>
+        <w:rPr>
+          <w:sz w:val="16"/>
+          <w:szCs w:val="16"/>
+        </w:rPr>
+        <w:t xml:space="preserve">, K. </w:t>
+      </w:r>
+      <w:proofErr w:type="spellStart"/>
+      <w:r>
+        <w:rPr>
+          <w:sz w:val="16"/>
+          <w:szCs w:val="16"/>
+        </w:rPr>
+        <w:t>Hilligsoe</w:t>
+      </w:r>
+      <w:proofErr w:type="spellEnd"/>
+      <w:r>
+        <w:rPr>
+          <w:sz w:val="16"/>
+          <w:szCs w:val="16"/>
+        </w:rPr>
+        <w:t xml:space="preserve">, N. </w:t>
+      </w:r>
+      <w:proofErr w:type="spellStart"/>
+      <w:r>
+        <w:rPr>
+          <w:sz w:val="16"/>
+          <w:szCs w:val="16"/>
+        </w:rPr>
+        <w:t>Ramsing</w:t>
+      </w:r>
+      <w:proofErr w:type="spellEnd"/>
+      <w:r>
+        <w:rPr>
+          <w:sz w:val="16"/>
+          <w:szCs w:val="16"/>
+        </w:rPr>
+        <w:t xml:space="preserve"> and J. </w:t>
+      </w:r>
+      <w:proofErr w:type="spellStart"/>
+      <w:r>
+        <w:rPr>
+          <w:sz w:val="16"/>
+          <w:szCs w:val="16"/>
+        </w:rPr>
+        <w:t>Remohi</w:t>
+      </w:r>
+      <w:proofErr w:type="spellEnd"/>
+      <w:r>
+        <w:rPr>
+          <w:sz w:val="16"/>
+          <w:szCs w:val="16"/>
+        </w:rPr>
+        <w:t xml:space="preserve">, "The use of </w:t>
+      </w:r>
+      <w:proofErr w:type="spellStart"/>
+      <w:r>
+        <w:rPr>
+          <w:sz w:val="16"/>
+          <w:szCs w:val="16"/>
+        </w:rPr>
+        <w:t>morphokinetics</w:t>
+      </w:r>
+      <w:proofErr w:type="spellEnd"/>
+      <w:r>
+        <w:rPr>
+          <w:sz w:val="16"/>
+          <w:szCs w:val="16"/>
+        </w:rPr>
+        <w:t xml:space="preserve"> as a predictor of embryo implantation", Human Reproduction, vol. 26, no. 10, pp. 2658-2671, 2011.</w:t>
       </w:r>
     </w:p>
     <w:p>
@@ -1940,8 +3020,41 @@
           <w:sz w:val="16"/>
           <w:szCs w:val="16"/>
         </w:rPr>
-        <w:t>R. Mikut, "Automated Processing of Zebrafish Imaging Data: A Survey", </w:t>
-      </w:r>
+        <w:t xml:space="preserve">R. </w:t>
+      </w:r>
+      <w:proofErr w:type="spellStart"/>
+      <w:r>
+        <w:rPr>
+          <w:sz w:val="16"/>
+          <w:szCs w:val="16"/>
+        </w:rPr>
+        <w:t>Mikut</w:t>
+      </w:r>
+      <w:proofErr w:type="spellEnd"/>
+      <w:r>
+        <w:rPr>
+          <w:sz w:val="16"/>
+          <w:szCs w:val="16"/>
+        </w:rPr>
+        <w:t xml:space="preserve">, "Automated Processing of </w:t>
+      </w:r>
+      <w:proofErr w:type="spellStart"/>
+      <w:r>
+        <w:rPr>
+          <w:sz w:val="16"/>
+          <w:szCs w:val="16"/>
+        </w:rPr>
+        <w:t>Zebrafish</w:t>
+      </w:r>
+      <w:proofErr w:type="spellEnd"/>
+      <w:r>
+        <w:rPr>
+          <w:sz w:val="16"/>
+          <w:szCs w:val="16"/>
+        </w:rPr>
+        <w:t xml:space="preserve"> Imaging Data: A Survey", </w:t>
+      </w:r>
+      <w:proofErr w:type="spellStart"/>
       <w:r>
         <w:rPr>
           <w:i/>
@@ -1951,6 +3064,7 @@
         </w:rPr>
         <w:t>Zebrafish</w:t>
       </w:r>
+      <w:proofErr w:type="spellEnd"/>
       <w:r>
         <w:rPr>
           <w:sz w:val="16"/>
@@ -1987,7 +3101,55 @@
           <w:sz w:val="16"/>
           <w:szCs w:val="16"/>
         </w:rPr>
-        <w:t>A. Rachmad Syulistyo, "Ellipse Detection On Embryo Imaging Using Random Sample Consensus (Ransac) Method Based On Arc Segment", </w:t>
+        <w:t xml:space="preserve">A. </w:t>
+      </w:r>
+      <w:proofErr w:type="spellStart"/>
+      <w:r>
+        <w:rPr>
+          <w:sz w:val="16"/>
+          <w:szCs w:val="16"/>
+        </w:rPr>
+        <w:t>Rachmad</w:t>
+      </w:r>
+      <w:proofErr w:type="spellEnd"/>
+      <w:r>
+        <w:rPr>
+          <w:sz w:val="16"/>
+          <w:szCs w:val="16"/>
+        </w:rPr>
+        <w:t xml:space="preserve"> </w:t>
+      </w:r>
+      <w:proofErr w:type="spellStart"/>
+      <w:r>
+        <w:rPr>
+          <w:sz w:val="16"/>
+          <w:szCs w:val="16"/>
+        </w:rPr>
+        <w:t>Syulistyo</w:t>
+      </w:r>
+      <w:proofErr w:type="spellEnd"/>
+      <w:r>
+        <w:rPr>
+          <w:sz w:val="16"/>
+          <w:szCs w:val="16"/>
+        </w:rPr>
+        <w:t>, "Ellipse Detection On Embryo Imaging Using Random Sample Consensus (</w:t>
+      </w:r>
+      <w:proofErr w:type="spellStart"/>
+      <w:r>
+        <w:rPr>
+          <w:sz w:val="16"/>
+          <w:szCs w:val="16"/>
+        </w:rPr>
+        <w:t>Ransac</w:t>
+      </w:r>
+      <w:proofErr w:type="spellEnd"/>
+      <w:r>
+        <w:rPr>
+          <w:sz w:val="16"/>
+          <w:szCs w:val="16"/>
+        </w:rPr>
+        <w:t>) Method Based On Arc Segment", </w:t>
       </w:r>
       <w:r>
         <w:rPr>
@@ -1996,7 +3158,27 @@
           <w:sz w:val="16"/>
           <w:szCs w:val="16"/>
         </w:rPr>
-        <w:t>International Journal On Smart Sensing And Intelligent Systems</w:t>
+        <w:t xml:space="preserve">International Journal On Smart Sensing </w:t>
+      </w:r>
+      <w:proofErr w:type="gramStart"/>
+      <w:r>
+        <w:rPr>
+          <w:i/>
+          <w:iCs/>
+          <w:sz w:val="16"/>
+          <w:szCs w:val="16"/>
+        </w:rPr>
+        <w:t>And</w:t>
+      </w:r>
+      <w:proofErr w:type="gramEnd"/>
+      <w:r>
+        <w:rPr>
+          <w:i/>
+          <w:iCs/>
+          <w:sz w:val="16"/>
+          <w:szCs w:val="16"/>
+        </w:rPr>
+        <w:t xml:space="preserve"> Intelligent Systems</w:t>
       </w:r>
       <w:r>
         <w:rPr>
@@ -2020,6 +3202,7 @@
           <w:sz w:val="16"/>
           <w:szCs w:val="16"/>
         </w:rPr>
+        <w:lastRenderedPageBreak/>
         <w:t>[11]</w:t>
       </w:r>
       <w:r>
@@ -2041,7 +3224,23 @@
           <w:sz w:val="16"/>
           <w:szCs w:val="16"/>
         </w:rPr>
-        <w:t>A. Van Montfoort, "Early cleavage is a valuable addition to existing embryo selection parameters: a study using single embryo transfers", Human Reproduction, vol. 19, no. 9, pp. 2103-2108, 2004.</w:t>
+        <w:t xml:space="preserve">A. Van </w:t>
+      </w:r>
+      <w:proofErr w:type="spellStart"/>
+      <w:r>
+        <w:rPr>
+          <w:sz w:val="16"/>
+          <w:szCs w:val="16"/>
+        </w:rPr>
+        <w:t>Montfoort</w:t>
+      </w:r>
+      <w:proofErr w:type="spellEnd"/>
+      <w:r>
+        <w:rPr>
+          <w:sz w:val="16"/>
+          <w:szCs w:val="16"/>
+        </w:rPr>
+        <w:t>, "Early cleavage is a valuable addition to existing embryo selection parameters: a study using single embryo transfers", Human Reproduction, vol. 19, no. 9, pp. 2103-2108, 2004.</w:t>
       </w:r>
     </w:p>
     <w:p>
@@ -2072,43 +3271,45 @@
           <w:sz w:val="16"/>
           <w:szCs w:val="16"/>
         </w:rPr>
-        <w:t>Wong, C. et al. "Time-Lapse Microscopy And Image Analysis In Basic And Clinical Embryo Development Research". Reproductive BioMedicine Online 26.2 (2013): 120-129. Web.</w:t>
-      </w:r>
-    </w:p>
-    <w:p>
-      <w:pPr>
-        <w:spacing w:after="160"/>
-        <w:ind w:left="400" w:hanging="400"/>
-        <w:rPr>
-          <w:sz w:val="16"/>
-          <w:szCs w:val="16"/>
-        </w:rPr>
-      </w:pPr>
-    </w:p>
-    <w:p>
-      <w:pPr>
-        <w:spacing w:after="160"/>
-        <w:ind w:left="400" w:hanging="400"/>
-        <w:rPr>
-          <w:rStyle w:val="selectable"/>
-          <w:sz w:val="16"/>
-          <w:szCs w:val="16"/>
-        </w:rPr>
-      </w:pPr>
-    </w:p>
-    <w:p>
-      <w:pPr>
-        <w:spacing w:after="160"/>
-        <w:rPr>
-          <w:color w:val="252525"/>
-          <w:sz w:val="16"/>
-          <w:szCs w:val="16"/>
-          <w:shd w:val="clear" w:color="auto" w:fill="FFFFFF"/>
-        </w:rPr>
-      </w:pPr>
+        <w:t xml:space="preserve">Wong, C. et al. "Time-Lapse Microscopy </w:t>
+      </w:r>
+      <w:proofErr w:type="gramStart"/>
+      <w:r>
+        <w:rPr>
+          <w:sz w:val="16"/>
+          <w:szCs w:val="16"/>
+        </w:rPr>
+        <w:t>And</w:t>
+      </w:r>
+      <w:proofErr w:type="gramEnd"/>
+      <w:r>
+        <w:rPr>
+          <w:sz w:val="16"/>
+          <w:szCs w:val="16"/>
+        </w:rPr>
+        <w:t xml:space="preserve"> Image Analysis In Basic And Clinical Embryo Development Research". Reproductive </w:t>
+      </w:r>
+      <w:proofErr w:type="spellStart"/>
+      <w:r>
+        <w:rPr>
+          <w:sz w:val="16"/>
+          <w:szCs w:val="16"/>
+        </w:rPr>
+        <w:t>BioMedicine</w:t>
+      </w:r>
+      <w:proofErr w:type="spellEnd"/>
+      <w:r>
+        <w:rPr>
+          <w:sz w:val="16"/>
+          <w:szCs w:val="16"/>
+        </w:rPr>
+        <w:t xml:space="preserve"> Online 26.2 (2013): 120-129. Web.</w:t>
+      </w:r>
+      <w:bookmarkStart w:id="1" w:name="_GoBack"/>
+      <w:bookmarkEnd w:id="1"/>
     </w:p>
     <w:sectPr>
-      <w:headerReference w:type="default" r:id="rId16"/>
+      <w:headerReference w:type="default" r:id="rId19"/>
       <w:type w:val="continuous"/>
       <w:pgSz w:w="12240" w:h="15840" w:code="1"/>
       <w:pgMar w:top="1008" w:right="936" w:bottom="1008" w:left="936" w:header="432" w:footer="432" w:gutter="0"/>
@@ -5639,7 +6840,7 @@
 </file>
 
 <file path=customXml/itemProps1.xml><?xml version="1.0" encoding="utf-8"?>
-<ds:datastoreItem xmlns:ds="http://schemas.openxmlformats.org/officeDocument/2006/customXml" ds:itemID="{F38D3537-EA45-0740-B0DB-FADCEC01CFFC}">
+<ds:datastoreItem xmlns:ds="http://schemas.openxmlformats.org/officeDocument/2006/customXml" ds:itemID="{DF6A83DC-DD1A-C247-B315-DD0AC43F1777}">
   <ds:schemaRefs>
     <ds:schemaRef ds:uri="http://schemas.openxmlformats.org/officeDocument/2006/bibliography"/>
   </ds:schemaRefs>

</xml_diff>